<commit_message>
idk what to say anymore
</commit_message>
<xml_diff>
--- a/Báo cáo dự án IOT102 - Nhóm 9.docx
+++ b/Báo cáo dự án IOT102 - Nhóm 9.docx
@@ -1131,12 +1131,12 @@
           <wp:inline distB="114300" distT="114300" distL="114300" distR="114300">
             <wp:extent cx="5731200" cy="4457700"/>
             <wp:effectExtent b="0" l="0" r="0" t="0"/>
-            <wp:docPr id="5" name="image10.png"/>
+            <wp:docPr id="5" name="image2.png"/>
             <a:graphic>
               <a:graphicData uri="http://schemas.openxmlformats.org/drawingml/2006/picture">
                 <pic:pic>
                   <pic:nvPicPr>
-                    <pic:cNvPr id="0" name="image10.png"/>
+                    <pic:cNvPr id="0" name="image2.png"/>
                     <pic:cNvPicPr preferRelativeResize="0"/>
                   </pic:nvPicPr>
                   <pic:blipFill>
@@ -1219,12 +1219,12 @@
           <wp:inline distB="114300" distT="114300" distL="114300" distR="114300">
             <wp:extent cx="5731200" cy="2641600"/>
             <wp:effectExtent b="0" l="0" r="0" t="0"/>
-            <wp:docPr id="8" name="image6.png"/>
+            <wp:docPr id="8" name="image11.png"/>
             <a:graphic>
               <a:graphicData uri="http://schemas.openxmlformats.org/drawingml/2006/picture">
                 <pic:pic>
                   <pic:nvPicPr>
-                    <pic:cNvPr id="0" name="image6.png"/>
+                    <pic:cNvPr id="0" name="image11.png"/>
                     <pic:cNvPicPr preferRelativeResize="0"/>
                   </pic:nvPicPr>
                   <pic:blipFill>
@@ -1265,12 +1265,12 @@
           <wp:inline distB="114300" distT="114300" distL="114300" distR="114300">
             <wp:extent cx="5731200" cy="3111500"/>
             <wp:effectExtent b="0" l="0" r="0" t="0"/>
-            <wp:docPr id="9" name="image7.png"/>
+            <wp:docPr id="9" name="image14.png"/>
             <a:graphic>
               <a:graphicData uri="http://schemas.openxmlformats.org/drawingml/2006/picture">
                 <pic:pic>
                   <pic:nvPicPr>
-                    <pic:cNvPr id="0" name="image7.png"/>
+                    <pic:cNvPr id="0" name="image14.png"/>
                     <pic:cNvPicPr preferRelativeResize="0"/>
                   </pic:nvPicPr>
                   <pic:blipFill>
@@ -1359,12 +1359,12 @@
           <wp:inline distB="114300" distT="114300" distL="114300" distR="114300">
             <wp:extent cx="5731200" cy="4292600"/>
             <wp:effectExtent b="0" l="0" r="0" t="0"/>
-            <wp:docPr id="1" name="image12.png"/>
+            <wp:docPr id="1" name="image15.png"/>
             <a:graphic>
               <a:graphicData uri="http://schemas.openxmlformats.org/drawingml/2006/picture">
                 <pic:pic>
                   <pic:nvPicPr>
-                    <pic:cNvPr id="0" name="image12.png"/>
+                    <pic:cNvPr id="0" name="image15.png"/>
                     <pic:cNvPicPr preferRelativeResize="0"/>
                   </pic:nvPicPr>
                   <pic:blipFill>
@@ -1500,12 +1500,12 @@
           <wp:inline distB="114300" distT="114300" distL="114300" distR="114300">
             <wp:extent cx="5731200" cy="3759200"/>
             <wp:effectExtent b="0" l="0" r="0" t="0"/>
-            <wp:docPr id="13" name="image8.png"/>
+            <wp:docPr id="13" name="image4.png"/>
             <a:graphic>
               <a:graphicData uri="http://schemas.openxmlformats.org/drawingml/2006/picture">
                 <pic:pic>
                   <pic:nvPicPr>
-                    <pic:cNvPr id="0" name="image8.png"/>
+                    <pic:cNvPr id="0" name="image4.png"/>
                     <pic:cNvPicPr preferRelativeResize="0"/>
                   </pic:nvPicPr>
                   <pic:blipFill>
@@ -1575,12 +1575,12 @@
           <wp:inline distB="114300" distT="114300" distL="114300" distR="114300">
             <wp:extent cx="5731200" cy="863600"/>
             <wp:effectExtent b="0" l="0" r="0" t="0"/>
-            <wp:docPr id="7" name="image11.png"/>
+            <wp:docPr id="7" name="image1.png"/>
             <a:graphic>
               <a:graphicData uri="http://schemas.openxmlformats.org/drawingml/2006/picture">
                 <pic:pic>
                   <pic:nvPicPr>
-                    <pic:cNvPr id="0" name="image11.png"/>
+                    <pic:cNvPr id="0" name="image1.png"/>
                     <pic:cNvPicPr preferRelativeResize="0"/>
                   </pic:nvPicPr>
                   <pic:blipFill>
@@ -1673,12 +1673,12 @@
           <wp:inline distB="114300" distT="114300" distL="114300" distR="114300">
             <wp:extent cx="5731200" cy="3238500"/>
             <wp:effectExtent b="0" l="0" r="0" t="0"/>
-            <wp:docPr id="2" name="image13.png"/>
+            <wp:docPr id="2" name="image10.png"/>
             <a:graphic>
               <a:graphicData uri="http://schemas.openxmlformats.org/drawingml/2006/picture">
                 <pic:pic>
                   <pic:nvPicPr>
-                    <pic:cNvPr id="0" name="image13.png"/>
+                    <pic:cNvPr id="0" name="image10.png"/>
                     <pic:cNvPicPr preferRelativeResize="0"/>
                   </pic:nvPicPr>
                   <pic:blipFill>
@@ -1807,12 +1807,12 @@
           <wp:inline distB="114300" distT="114300" distL="114300" distR="114300">
             <wp:extent cx="5731200" cy="381000"/>
             <wp:effectExtent b="0" l="0" r="0" t="0"/>
-            <wp:docPr id="14" name="image4.png"/>
+            <wp:docPr id="14" name="image7.png"/>
             <a:graphic>
               <a:graphicData uri="http://schemas.openxmlformats.org/drawingml/2006/picture">
                 <pic:pic>
                   <pic:nvPicPr>
-                    <pic:cNvPr id="0" name="image4.png"/>
+                    <pic:cNvPr id="0" name="image7.png"/>
                     <pic:cNvPicPr preferRelativeResize="0"/>
                   </pic:nvPicPr>
                   <pic:blipFill>
@@ -1928,12 +1928,12 @@
           <wp:inline distB="114300" distT="114300" distL="114300" distR="114300">
             <wp:extent cx="5257800" cy="2524125"/>
             <wp:effectExtent b="0" l="0" r="0" t="0"/>
-            <wp:docPr id="12" name="image3.png"/>
+            <wp:docPr id="12" name="image12.png"/>
             <a:graphic>
               <a:graphicData uri="http://schemas.openxmlformats.org/drawingml/2006/picture">
                 <pic:pic>
                   <pic:nvPicPr>
-                    <pic:cNvPr id="0" name="image3.png"/>
+                    <pic:cNvPr id="0" name="image12.png"/>
                     <pic:cNvPicPr preferRelativeResize="0"/>
                   </pic:nvPicPr>
                   <pic:blipFill>
@@ -2003,12 +2003,12 @@
           <wp:inline distB="114300" distT="114300" distL="114300" distR="114300">
             <wp:extent cx="5505450" cy="714375"/>
             <wp:effectExtent b="0" l="0" r="0" t="0"/>
-            <wp:docPr id="3" name="image1.png"/>
+            <wp:docPr id="3" name="image8.png"/>
             <a:graphic>
               <a:graphicData uri="http://schemas.openxmlformats.org/drawingml/2006/picture">
                 <pic:pic>
                   <pic:nvPicPr>
-                    <pic:cNvPr id="0" name="image1.png"/>
+                    <pic:cNvPr id="0" name="image8.png"/>
                     <pic:cNvPicPr preferRelativeResize="0"/>
                   </pic:nvPicPr>
                   <pic:blipFill>
@@ -2163,12 +2163,12 @@
           <wp:inline distB="114300" distT="114300" distL="114300" distR="114300">
             <wp:extent cx="5731200" cy="393700"/>
             <wp:effectExtent b="0" l="0" r="0" t="0"/>
-            <wp:docPr id="6" name="image5.png"/>
+            <wp:docPr id="6" name="image3.png"/>
             <a:graphic>
               <a:graphicData uri="http://schemas.openxmlformats.org/drawingml/2006/picture">
                 <pic:pic>
                   <pic:nvPicPr>
-                    <pic:cNvPr id="0" name="image5.png"/>
+                    <pic:cNvPr id="0" name="image3.png"/>
                     <pic:cNvPicPr preferRelativeResize="0"/>
                   </pic:nvPicPr>
                   <pic:blipFill>
@@ -2260,12 +2260,12 @@
           <wp:inline distB="114300" distT="114300" distL="114300" distR="114300">
             <wp:extent cx="1600200" cy="1057275"/>
             <wp:effectExtent b="0" l="0" r="0" t="0"/>
-            <wp:docPr id="10" name="image2.png"/>
+            <wp:docPr id="10" name="image13.png"/>
             <a:graphic>
               <a:graphicData uri="http://schemas.openxmlformats.org/drawingml/2006/picture">
                 <pic:pic>
                   <pic:nvPicPr>
-                    <pic:cNvPr id="0" name="image2.png"/>
+                    <pic:cNvPr id="0" name="image13.png"/>
                     <pic:cNvPicPr preferRelativeResize="0"/>
                   </pic:nvPicPr>
                   <pic:blipFill>
@@ -2484,12 +2484,12 @@
           <wp:inline distB="114300" distT="114300" distL="114300" distR="114300">
             <wp:extent cx="5731200" cy="9258300"/>
             <wp:effectExtent b="0" l="0" r="0" t="0"/>
-            <wp:docPr id="4" name="image15.png"/>
+            <wp:docPr id="4" name="image6.png"/>
             <a:graphic>
               <a:graphicData uri="http://schemas.openxmlformats.org/drawingml/2006/picture">
                 <pic:pic>
                   <pic:nvPicPr>
-                    <pic:cNvPr id="0" name="image15.png"/>
+                    <pic:cNvPr id="0" name="image6.png"/>
                     <pic:cNvPicPr preferRelativeResize="0"/>
                   </pic:nvPicPr>
                   <pic:blipFill>
@@ -2644,7 +2644,7 @@
         <w:rPr>
           <w:rtl w:val="0"/>
         </w:rPr>
-        <w:t xml:space="preserve">Hệ thống vận hành như được thiết kế: Các phép thử an toàn hoạt động thành công và ngăn chặn được việc kích hoạt trong các điều kiện dừng. Trong điều kiện hoạt động bình thường, máy nạp thức ăn và nước như dự kiến và dừng lại khi đạt các ngưỡng đã được định sẵn.</w:t>
+        <w:t xml:space="preserve">Hệ thống vận hành như được thiết kế: Các phép thử an toàn hoạt động thành công và ngăn chặn được việc kích hoạt trong các điều kiện dừng. Trong điều kiện hoạt động bình thường, máy nạp thức ăn và nước như dự kiến và dừng lại khi đạt các ngưỡng đã được định sẵn. Máy cũng đã dừng lại đúng như dự kiến sau khi hết thời gian chờ đã được lập trình.</w:t>
       </w:r>
     </w:p>
     <w:p>
@@ -2680,7 +2680,7 @@
         <w:rPr>
           <w:rtl w:val="0"/>
         </w:rPr>
-        <w:t xml:space="preserve">Qua quan sát cho thấy hệ thống hoạt động tốt và có thể áp dụng ngay vào chăn nuôi nhỏ lẻ (có thể sử dụng để nuôi thú cưng như chó, mèo,...). </w:t>
+        <w:t xml:space="preserve">Qua quan sát có thể thấy hệ thống hoạt động tốt và có thể áp dụng ngay vào chăn nuôi nhỏ lẻ (có thể sử dụng để nuôi thú cưng như chó, mèo,...). </w:t>
       </w:r>
     </w:p>
     <w:p>
@@ -2735,7 +2735,7 @@
         <w:rPr>
           <w:rtl w:val="0"/>
         </w:rPr>
-        <w:t xml:space="preserve">Cần cải thiện việc lắp đặt mô hình: Đây chỉ là mô hình chứng minh khái niệm. Tuy vậy, mô hình thực tế cần xây dựng chắc chắn hơn và phải phản ánh tương đối về sản phẩm mà nhóm đã đề ra.</w:t>
+        <w:t xml:space="preserve">Cần cải thiện việc lắp đặt mô hình: Đây chỉ là mô hình chứng minh khái niệm. Tuy vậy, mô hình thực tế cần xây dựng chắc chắn hơn và phải phản ánh tương đối chính xác về sản phẩm mà nhóm đã hình dung.</w:t>
       </w:r>
     </w:p>
     <w:p>
@@ -3050,12 +3050,12 @@
           <wp:inline distB="114300" distT="114300" distL="114300" distR="114300">
             <wp:extent cx="5731200" cy="558800"/>
             <wp:effectExtent b="0" l="0" r="0" t="0"/>
-            <wp:docPr id="15" name="image14.png"/>
+            <wp:docPr id="15" name="image5.png"/>
             <a:graphic>
               <a:graphicData uri="http://schemas.openxmlformats.org/drawingml/2006/picture">
                 <pic:pic>
                   <pic:nvPicPr>
-                    <pic:cNvPr id="0" name="image14.png"/>
+                    <pic:cNvPr id="0" name="image5.png"/>
                     <pic:cNvPicPr preferRelativeResize="0"/>
                   </pic:nvPicPr>
                   <pic:blipFill>

</xml_diff>

<commit_message>
my man im sick of this
</commit_message>
<xml_diff>
--- a/Báo cáo dự án IOT102 - Nhóm 9.docx
+++ b/Báo cáo dự án IOT102 - Nhóm 9.docx
@@ -1131,12 +1131,12 @@
           <wp:inline distB="114300" distT="114300" distL="114300" distR="114300">
             <wp:extent cx="5731200" cy="4457700"/>
             <wp:effectExtent b="0" l="0" r="0" t="0"/>
-            <wp:docPr id="5" name="image7.png"/>
+            <wp:docPr id="6" name="image8.png"/>
             <a:graphic>
               <a:graphicData uri="http://schemas.openxmlformats.org/drawingml/2006/picture">
                 <pic:pic>
                   <pic:nvPicPr>
-                    <pic:cNvPr id="0" name="image7.png"/>
+                    <pic:cNvPr id="0" name="image8.png"/>
                     <pic:cNvPicPr preferRelativeResize="0"/>
                   </pic:nvPicPr>
                   <pic:blipFill>
@@ -1219,12 +1219,12 @@
           <wp:inline distB="114300" distT="114300" distL="114300" distR="114300">
             <wp:extent cx="5731200" cy="2641600"/>
             <wp:effectExtent b="0" l="0" r="0" t="0"/>
-            <wp:docPr id="8" name="image11.png"/>
+            <wp:docPr id="9" name="image10.png"/>
             <a:graphic>
               <a:graphicData uri="http://schemas.openxmlformats.org/drawingml/2006/picture">
                 <pic:pic>
                   <pic:nvPicPr>
-                    <pic:cNvPr id="0" name="image11.png"/>
+                    <pic:cNvPr id="0" name="image10.png"/>
                     <pic:cNvPicPr preferRelativeResize="0"/>
                   </pic:nvPicPr>
                   <pic:blipFill>
@@ -1265,12 +1265,12 @@
           <wp:inline distB="114300" distT="114300" distL="114300" distR="114300">
             <wp:extent cx="5731200" cy="3111500"/>
             <wp:effectExtent b="0" l="0" r="0" t="0"/>
-            <wp:docPr id="9" name="image4.png"/>
+            <wp:docPr id="10" name="image9.png"/>
             <a:graphic>
               <a:graphicData uri="http://schemas.openxmlformats.org/drawingml/2006/picture">
                 <pic:pic>
                   <pic:nvPicPr>
-                    <pic:cNvPr id="0" name="image4.png"/>
+                    <pic:cNvPr id="0" name="image9.png"/>
                     <pic:cNvPicPr preferRelativeResize="0"/>
                   </pic:nvPicPr>
                   <pic:blipFill>
@@ -1359,12 +1359,12 @@
           <wp:inline distB="114300" distT="114300" distL="114300" distR="114300">
             <wp:extent cx="5731200" cy="4292600"/>
             <wp:effectExtent b="0" l="0" r="0" t="0"/>
-            <wp:docPr id="1" name="image12.png"/>
+            <wp:docPr id="2" name="image14.png"/>
             <a:graphic>
               <a:graphicData uri="http://schemas.openxmlformats.org/drawingml/2006/picture">
                 <pic:pic>
                   <pic:nvPicPr>
-                    <pic:cNvPr id="0" name="image12.png"/>
+                    <pic:cNvPr id="0" name="image14.png"/>
                     <pic:cNvPicPr preferRelativeResize="0"/>
                   </pic:nvPicPr>
                   <pic:blipFill>
@@ -1500,12 +1500,12 @@
           <wp:inline distB="114300" distT="114300" distL="114300" distR="114300">
             <wp:extent cx="5731200" cy="3759200"/>
             <wp:effectExtent b="0" l="0" r="0" t="0"/>
-            <wp:docPr id="13" name="image5.png"/>
+            <wp:docPr id="13" name="image12.png"/>
             <a:graphic>
               <a:graphicData uri="http://schemas.openxmlformats.org/drawingml/2006/picture">
                 <pic:pic>
                   <pic:nvPicPr>
-                    <pic:cNvPr id="0" name="image5.png"/>
+                    <pic:cNvPr id="0" name="image12.png"/>
                     <pic:cNvPicPr preferRelativeResize="0"/>
                   </pic:nvPicPr>
                   <pic:blipFill>
@@ -1575,12 +1575,12 @@
           <wp:inline distB="114300" distT="114300" distL="114300" distR="114300">
             <wp:extent cx="5731200" cy="863600"/>
             <wp:effectExtent b="0" l="0" r="0" t="0"/>
-            <wp:docPr id="7" name="image6.png"/>
+            <wp:docPr id="8" name="image13.png"/>
             <a:graphic>
               <a:graphicData uri="http://schemas.openxmlformats.org/drawingml/2006/picture">
                 <pic:pic>
                   <pic:nvPicPr>
-                    <pic:cNvPr id="0" name="image6.png"/>
+                    <pic:cNvPr id="0" name="image13.png"/>
                     <pic:cNvPicPr preferRelativeResize="0"/>
                   </pic:nvPicPr>
                   <pic:blipFill>
@@ -1673,12 +1673,12 @@
           <wp:inline distB="114300" distT="114300" distL="114300" distR="114300">
             <wp:extent cx="5731200" cy="3238500"/>
             <wp:effectExtent b="0" l="0" r="0" t="0"/>
-            <wp:docPr id="2" name="image9.png"/>
+            <wp:docPr id="3" name="image4.png"/>
             <a:graphic>
               <a:graphicData uri="http://schemas.openxmlformats.org/drawingml/2006/picture">
                 <pic:pic>
                   <pic:nvPicPr>
-                    <pic:cNvPr id="0" name="image9.png"/>
+                    <pic:cNvPr id="0" name="image4.png"/>
                     <pic:cNvPicPr preferRelativeResize="0"/>
                   </pic:nvPicPr>
                   <pic:blipFill>
@@ -1807,12 +1807,12 @@
           <wp:inline distB="114300" distT="114300" distL="114300" distR="114300">
             <wp:extent cx="5731200" cy="381000"/>
             <wp:effectExtent b="0" l="0" r="0" t="0"/>
-            <wp:docPr id="14" name="image1.png"/>
+            <wp:docPr id="14" name="image3.png"/>
             <a:graphic>
               <a:graphicData uri="http://schemas.openxmlformats.org/drawingml/2006/picture">
                 <pic:pic>
                   <pic:nvPicPr>
-                    <pic:cNvPr id="0" name="image1.png"/>
+                    <pic:cNvPr id="0" name="image3.png"/>
                     <pic:cNvPicPr preferRelativeResize="0"/>
                   </pic:nvPicPr>
                   <pic:blipFill>
@@ -1928,12 +1928,12 @@
           <wp:inline distB="114300" distT="114300" distL="114300" distR="114300">
             <wp:extent cx="5257800" cy="2524125"/>
             <wp:effectExtent b="0" l="0" r="0" t="0"/>
-            <wp:docPr id="12" name="image14.png"/>
+            <wp:docPr id="12" name="image7.png"/>
             <a:graphic>
               <a:graphicData uri="http://schemas.openxmlformats.org/drawingml/2006/picture">
                 <pic:pic>
                   <pic:nvPicPr>
-                    <pic:cNvPr id="0" name="image14.png"/>
+                    <pic:cNvPr id="0" name="image7.png"/>
                     <pic:cNvPicPr preferRelativeResize="0"/>
                   </pic:nvPicPr>
                   <pic:blipFill>
@@ -2003,12 +2003,12 @@
           <wp:inline distB="114300" distT="114300" distL="114300" distR="114300">
             <wp:extent cx="5524500" cy="733425"/>
             <wp:effectExtent b="0" l="0" r="0" t="0"/>
-            <wp:docPr id="4" name="image13.png"/>
+            <wp:docPr id="5" name="image2.png"/>
             <a:graphic>
               <a:graphicData uri="http://schemas.openxmlformats.org/drawingml/2006/picture">
                 <pic:pic>
                   <pic:nvPicPr>
-                    <pic:cNvPr id="0" name="image13.png"/>
+                    <pic:cNvPr id="0" name="image2.png"/>
                     <pic:cNvPicPr preferRelativeResize="0"/>
                   </pic:nvPicPr>
                   <pic:blipFill>
@@ -2163,12 +2163,12 @@
           <wp:inline distB="114300" distT="114300" distL="114300" distR="114300">
             <wp:extent cx="5731200" cy="393700"/>
             <wp:effectExtent b="0" l="0" r="0" t="0"/>
-            <wp:docPr id="6" name="image10.png"/>
+            <wp:docPr id="7" name="image15.png"/>
             <a:graphic>
               <a:graphicData uri="http://schemas.openxmlformats.org/drawingml/2006/picture">
                 <pic:pic>
                   <pic:nvPicPr>
-                    <pic:cNvPr id="0" name="image10.png"/>
+                    <pic:cNvPr id="0" name="image15.png"/>
                     <pic:cNvPicPr preferRelativeResize="0"/>
                   </pic:nvPicPr>
                   <pic:blipFill>
@@ -2260,12 +2260,12 @@
           <wp:inline distB="114300" distT="114300" distL="114300" distR="114300">
             <wp:extent cx="1600200" cy="1057275"/>
             <wp:effectExtent b="0" l="0" r="0" t="0"/>
-            <wp:docPr id="10" name="image15.png"/>
+            <wp:docPr id="11" name="image5.png"/>
             <a:graphic>
               <a:graphicData uri="http://schemas.openxmlformats.org/drawingml/2006/picture">
                 <pic:pic>
                   <pic:nvPicPr>
-                    <pic:cNvPr id="0" name="image15.png"/>
+                    <pic:cNvPr id="0" name="image5.png"/>
                     <pic:cNvPicPr preferRelativeResize="0"/>
                   </pic:nvPicPr>
                   <pic:blipFill>
@@ -2383,14 +2383,14 @@
         <w:rPr/>
         <w:drawing>
           <wp:inline distB="114300" distT="114300" distL="114300" distR="114300">
-            <wp:extent cx="5731200" cy="3314700"/>
+            <wp:extent cx="5731200" cy="3479800"/>
             <wp:effectExtent b="0" l="0" r="0" t="0"/>
-            <wp:docPr id="11" name="image3.png"/>
+            <wp:docPr id="1" name="image1.png"/>
             <a:graphic>
               <a:graphicData uri="http://schemas.openxmlformats.org/drawingml/2006/picture">
                 <pic:pic>
                   <pic:nvPicPr>
-                    <pic:cNvPr id="0" name="image3.png"/>
+                    <pic:cNvPr id="0" name="image1.png"/>
                     <pic:cNvPicPr preferRelativeResize="0"/>
                   </pic:nvPicPr>
                   <pic:blipFill>
@@ -2403,7 +2403,7 @@
                   <pic:spPr>
                     <a:xfrm>
                       <a:off x="0" y="0"/>
-                      <a:ext cx="5731200" cy="3314700"/>
+                      <a:ext cx="5731200" cy="3479800"/>
                     </a:xfrm>
                     <a:prstGeom prst="rect"/>
                     <a:ln/>
@@ -2484,12 +2484,12 @@
           <wp:inline distB="114300" distT="114300" distL="114300" distR="114300">
             <wp:extent cx="5731200" cy="9258300"/>
             <wp:effectExtent b="0" l="0" r="0" t="0"/>
-            <wp:docPr id="3" name="image8.png"/>
+            <wp:docPr id="4" name="image11.png"/>
             <a:graphic>
               <a:graphicData uri="http://schemas.openxmlformats.org/drawingml/2006/picture">
                 <pic:pic>
                   <pic:nvPicPr>
-                    <pic:cNvPr id="0" name="image8.png"/>
+                    <pic:cNvPr id="0" name="image11.png"/>
                     <pic:cNvPicPr preferRelativeResize="0"/>
                   </pic:nvPicPr>
                   <pic:blipFill>
@@ -3050,12 +3050,12 @@
           <wp:inline distB="114300" distT="114300" distL="114300" distR="114300">
             <wp:extent cx="5731200" cy="558800"/>
             <wp:effectExtent b="0" l="0" r="0" t="0"/>
-            <wp:docPr id="15" name="image2.png"/>
+            <wp:docPr id="15" name="image6.png"/>
             <a:graphic>
               <a:graphicData uri="http://schemas.openxmlformats.org/drawingml/2006/picture">
                 <pic:pic>
                   <pic:nvPicPr>
-                    <pic:cNvPr id="0" name="image2.png"/>
+                    <pic:cNvPr id="0" name="image6.png"/>
                     <pic:cNvPicPr preferRelativeResize="0"/>
                   </pic:nvPicPr>
                   <pic:blipFill>

</xml_diff>